<commit_message>
IDK what i add but its to much
</commit_message>
<xml_diff>
--- a/Operation Systems/операционные системы/ЛАбы/Лаба_1/Отчёт_1.docx
+++ b/Operation Systems/операционные системы/ЛАбы/Лаба_1/Отчёт_1.docx
@@ -478,6 +478,7 @@
       <w:r>
         <w:rPr>
           <w:rFonts w:ascii="Times New Roman" w:hAnsi="Times New Roman" w:cs="Times New Roman"/>
+          <w:noProof/>
           <w:sz w:val="28"/>
           <w:szCs w:val="28"/>
           <w:lang w:val="en-US"/>
@@ -548,8 +549,19 @@
           <w:szCs w:val="28"/>
           <w:lang w:val="en-US"/>
         </w:rPr>
-        <w:t>echo &amp; dir</w:t>
-      </w:r>
+        <w:t xml:space="preserve">echo &amp; </w:t>
+      </w:r>
+      <w:proofErr w:type="spellStart"/>
+      <w:r>
+        <w:rPr>
+          <w:rFonts w:ascii="Times New Roman" w:hAnsi="Times New Roman" w:cs="Times New Roman"/>
+          <w:sz w:val="28"/>
+          <w:szCs w:val="28"/>
+          <w:lang w:val="en-US"/>
+        </w:rPr>
+        <w:t>dir</w:t>
+      </w:r>
+      <w:proofErr w:type="spellEnd"/>
       <w:r>
         <w:rPr>
           <w:rFonts w:ascii="Times New Roman" w:hAnsi="Times New Roman" w:cs="Times New Roman"/>
@@ -562,6 +574,7 @@
       <w:r>
         <w:rPr>
           <w:rFonts w:ascii="Times New Roman" w:hAnsi="Times New Roman" w:cs="Times New Roman"/>
+          <w:noProof/>
           <w:sz w:val="28"/>
           <w:szCs w:val="28"/>
           <w:lang w:val="en-US"/>
@@ -624,7 +637,27 @@
           <w:szCs w:val="28"/>
           <w:lang w:val="en-US"/>
         </w:rPr>
-        <w:t>Md (mkdir)</w:t>
+        <w:t>Md (</w:t>
+      </w:r>
+      <w:proofErr w:type="spellStart"/>
+      <w:r>
+        <w:rPr>
+          <w:rFonts w:ascii="Times New Roman" w:hAnsi="Times New Roman" w:cs="Times New Roman"/>
+          <w:sz w:val="28"/>
+          <w:szCs w:val="28"/>
+          <w:lang w:val="en-US"/>
+        </w:rPr>
+        <w:t>mkdir</w:t>
+      </w:r>
+      <w:proofErr w:type="spellEnd"/>
+      <w:r>
+        <w:rPr>
+          <w:rFonts w:ascii="Times New Roman" w:hAnsi="Times New Roman" w:cs="Times New Roman"/>
+          <w:sz w:val="28"/>
+          <w:szCs w:val="28"/>
+          <w:lang w:val="en-US"/>
+        </w:rPr>
+        <w:t>)</w:t>
       </w:r>
       <w:r>
         <w:rPr>
@@ -638,6 +671,7 @@
       <w:r>
         <w:rPr>
           <w:rFonts w:ascii="Times New Roman" w:hAnsi="Times New Roman" w:cs="Times New Roman"/>
+          <w:noProof/>
           <w:sz w:val="28"/>
           <w:szCs w:val="28"/>
           <w:lang w:val="en-US"/>
@@ -714,6 +748,7 @@
       <w:r>
         <w:rPr>
           <w:rFonts w:ascii="Times New Roman" w:hAnsi="Times New Roman" w:cs="Times New Roman"/>
+          <w:noProof/>
           <w:sz w:val="28"/>
           <w:szCs w:val="28"/>
           <w:lang w:val="en-US"/>
@@ -791,6 +826,7 @@
       <w:r>
         <w:rPr>
           <w:rFonts w:ascii="Times New Roman" w:hAnsi="Times New Roman" w:cs="Times New Roman"/>
+          <w:noProof/>
           <w:sz w:val="28"/>
           <w:szCs w:val="28"/>
           <w:lang w:val="en-US"/>
@@ -843,174 +879,958 @@
     </w:p>
     <w:p>
       <w:pPr>
-        <w:rPr>
-          <w:rFonts w:ascii="Times New Roman" w:hAnsi="Times New Roman" w:cs="Times New Roman"/>
-          <w:sz w:val="28"/>
-          <w:szCs w:val="28"/>
-        </w:rPr>
-      </w:pPr>
-    </w:p>
-    <w:p>
-      <w:pPr>
-        <w:rPr>
-          <w:rFonts w:ascii="Times New Roman" w:hAnsi="Times New Roman" w:cs="Times New Roman"/>
-          <w:sz w:val="28"/>
-          <w:szCs w:val="28"/>
-        </w:rPr>
-      </w:pPr>
-    </w:p>
-    <w:p>
-      <w:pPr>
-        <w:rPr>
-          <w:rFonts w:ascii="Times New Roman" w:hAnsi="Times New Roman" w:cs="Times New Roman"/>
-          <w:sz w:val="28"/>
-          <w:szCs w:val="28"/>
-        </w:rPr>
-      </w:pPr>
-    </w:p>
-    <w:p>
-      <w:pPr>
-        <w:rPr>
-          <w:rFonts w:ascii="Times New Roman" w:hAnsi="Times New Roman" w:cs="Times New Roman"/>
-          <w:sz w:val="28"/>
-          <w:szCs w:val="28"/>
-        </w:rPr>
-      </w:pPr>
-    </w:p>
-    <w:p>
-      <w:pPr>
-        <w:rPr>
-          <w:rFonts w:ascii="Times New Roman" w:hAnsi="Times New Roman" w:cs="Times New Roman"/>
-          <w:sz w:val="28"/>
-          <w:szCs w:val="28"/>
-        </w:rPr>
-      </w:pPr>
-    </w:p>
-    <w:p>
-      <w:pPr>
-        <w:rPr>
-          <w:rFonts w:ascii="Times New Roman" w:hAnsi="Times New Roman" w:cs="Times New Roman"/>
-          <w:sz w:val="28"/>
-          <w:szCs w:val="28"/>
-        </w:rPr>
-      </w:pPr>
-    </w:p>
-    <w:p>
-      <w:pPr>
-        <w:rPr>
-          <w:rFonts w:ascii="Times New Roman" w:hAnsi="Times New Roman" w:cs="Times New Roman"/>
-          <w:sz w:val="28"/>
-          <w:szCs w:val="28"/>
-        </w:rPr>
-      </w:pPr>
-    </w:p>
-    <w:p>
-      <w:pPr>
-        <w:rPr>
-          <w:rFonts w:ascii="Times New Roman" w:hAnsi="Times New Roman" w:cs="Times New Roman"/>
-          <w:sz w:val="28"/>
-          <w:szCs w:val="28"/>
-        </w:rPr>
-      </w:pPr>
-    </w:p>
-    <w:p>
-      <w:pPr>
-        <w:rPr>
-          <w:rFonts w:ascii="Times New Roman" w:hAnsi="Times New Roman" w:cs="Times New Roman"/>
-          <w:sz w:val="28"/>
-          <w:szCs w:val="28"/>
-        </w:rPr>
-      </w:pPr>
-    </w:p>
-    <w:p>
-      <w:pPr>
-        <w:rPr>
-          <w:rFonts w:ascii="Times New Roman" w:hAnsi="Times New Roman" w:cs="Times New Roman"/>
-          <w:sz w:val="28"/>
-          <w:szCs w:val="28"/>
-        </w:rPr>
-      </w:pPr>
-    </w:p>
-    <w:p>
-      <w:pPr>
-        <w:rPr>
-          <w:rFonts w:ascii="Times New Roman" w:hAnsi="Times New Roman" w:cs="Times New Roman"/>
-          <w:sz w:val="28"/>
-          <w:szCs w:val="28"/>
-        </w:rPr>
-      </w:pPr>
-    </w:p>
-    <w:p>
-      <w:pPr>
-        <w:rPr>
-          <w:rFonts w:ascii="Times New Roman" w:hAnsi="Times New Roman" w:cs="Times New Roman"/>
-          <w:sz w:val="28"/>
-          <w:szCs w:val="28"/>
-        </w:rPr>
-      </w:pPr>
-    </w:p>
-    <w:p>
-      <w:pPr>
-        <w:rPr>
-          <w:rFonts w:ascii="Times New Roman" w:hAnsi="Times New Roman" w:cs="Times New Roman"/>
-          <w:sz w:val="28"/>
-          <w:szCs w:val="28"/>
-        </w:rPr>
-      </w:pPr>
-    </w:p>
-    <w:p>
-      <w:pPr>
-        <w:rPr>
-          <w:rFonts w:ascii="Times New Roman" w:hAnsi="Times New Roman" w:cs="Times New Roman"/>
-          <w:sz w:val="28"/>
-          <w:szCs w:val="28"/>
-        </w:rPr>
-      </w:pPr>
-    </w:p>
-    <w:p>
-      <w:pPr>
-        <w:rPr>
-          <w:rFonts w:ascii="Times New Roman" w:hAnsi="Times New Roman" w:cs="Times New Roman"/>
-          <w:sz w:val="28"/>
-          <w:szCs w:val="28"/>
-        </w:rPr>
-      </w:pPr>
-    </w:p>
-    <w:p>
-      <w:pPr>
-        <w:rPr>
-          <w:rFonts w:ascii="Times New Roman" w:hAnsi="Times New Roman" w:cs="Times New Roman"/>
-          <w:sz w:val="28"/>
-          <w:szCs w:val="28"/>
-        </w:rPr>
-      </w:pPr>
-    </w:p>
-    <w:p>
-      <w:pPr>
-        <w:rPr>
-          <w:rFonts w:ascii="Times New Roman" w:hAnsi="Times New Roman" w:cs="Times New Roman"/>
-          <w:sz w:val="28"/>
-          <w:szCs w:val="28"/>
-        </w:rPr>
-      </w:pPr>
-    </w:p>
-    <w:p>
-      <w:pPr>
-        <w:rPr>
-          <w:rFonts w:ascii="Times New Roman" w:hAnsi="Times New Roman" w:cs="Times New Roman"/>
-          <w:sz w:val="28"/>
-          <w:szCs w:val="28"/>
-        </w:rPr>
-      </w:pPr>
-    </w:p>
-    <w:p>
-      <w:pPr>
-        <w:rPr>
-          <w:rFonts w:ascii="Times New Roman" w:hAnsi="Times New Roman" w:cs="Times New Roman"/>
-          <w:sz w:val="28"/>
-          <w:szCs w:val="28"/>
-        </w:rPr>
-      </w:pPr>
+        <w:pStyle w:val="a3"/>
+        <w:numPr>
+          <w:ilvl w:val="0"/>
+          <w:numId w:val="2"/>
+        </w:numPr>
+        <w:rPr>
+          <w:rFonts w:ascii="Times New Roman" w:hAnsi="Times New Roman" w:cs="Times New Roman"/>
+          <w:sz w:val="28"/>
+          <w:szCs w:val="28"/>
+          <w:lang w:val="en-US"/>
+        </w:rPr>
+      </w:pPr>
+      <w:r>
+        <w:rPr>
+          <w:rFonts w:ascii="Times New Roman" w:hAnsi="Times New Roman" w:cs="Times New Roman"/>
+          <w:sz w:val="28"/>
+          <w:szCs w:val="28"/>
+          <w:lang w:val="en-US"/>
+        </w:rPr>
+        <w:t xml:space="preserve">Dir </w:t>
+      </w:r>
+      <w:r>
+        <w:rPr>
+          <w:rFonts w:ascii="Times New Roman" w:hAnsi="Times New Roman" w:cs="Times New Roman"/>
+          <w:sz w:val="28"/>
+          <w:szCs w:val="28"/>
+          <w:lang w:val="en-US"/>
+        </w:rPr>
+        <w:br/>
+      </w:r>
+      <w:r>
+        <w:rPr>
+          <w:rFonts w:ascii="Times New Roman" w:hAnsi="Times New Roman" w:cs="Times New Roman"/>
+          <w:noProof/>
+          <w:sz w:val="28"/>
+          <w:szCs w:val="28"/>
+          <w:lang w:val="en-US"/>
+        </w:rPr>
+        <w:drawing>
+          <wp:inline distT="0" distB="0" distL="0" distR="0" wp14:anchorId="3A14F882" wp14:editId="09E0BFA5">
+            <wp:extent cx="6645910" cy="3779520"/>
+            <wp:effectExtent l="0" t="0" r="2540" b="0"/>
+            <wp:docPr id="4" name="Рисунок 4"/>
+            <wp:cNvGraphicFramePr>
+              <a:graphicFrameLocks xmlns:a="http://schemas.openxmlformats.org/drawingml/2006/main" noChangeAspect="1"/>
+            </wp:cNvGraphicFramePr>
+            <a:graphic xmlns:a="http://schemas.openxmlformats.org/drawingml/2006/main">
+              <a:graphicData uri="http://schemas.openxmlformats.org/drawingml/2006/picture">
+                <pic:pic xmlns:pic="http://schemas.openxmlformats.org/drawingml/2006/picture">
+                  <pic:nvPicPr>
+                    <pic:cNvPr id="1" name=""/>
+                    <pic:cNvPicPr/>
+                  </pic:nvPicPr>
+                  <pic:blipFill>
+                    <a:blip r:embed="rId10"/>
+                    <a:stretch>
+                      <a:fillRect/>
+                    </a:stretch>
+                  </pic:blipFill>
+                  <pic:spPr>
+                    <a:xfrm>
+                      <a:off x="0" y="0"/>
+                      <a:ext cx="6645910" cy="3779520"/>
+                    </a:xfrm>
+                    <a:prstGeom prst="rect">
+                      <a:avLst/>
+                    </a:prstGeom>
+                  </pic:spPr>
+                </pic:pic>
+              </a:graphicData>
+            </a:graphic>
+          </wp:inline>
+        </w:drawing>
+      </w:r>
+    </w:p>
+    <w:p>
+      <w:pPr>
+        <w:rPr>
+          <w:rFonts w:ascii="Times New Roman" w:hAnsi="Times New Roman" w:cs="Times New Roman"/>
+          <w:sz w:val="28"/>
+          <w:szCs w:val="28"/>
+        </w:rPr>
+      </w:pPr>
+    </w:p>
+    <w:p>
+      <w:pPr>
+        <w:rPr>
+          <w:rFonts w:ascii="Times New Roman" w:hAnsi="Times New Roman" w:cs="Times New Roman"/>
+          <w:sz w:val="28"/>
+          <w:szCs w:val="28"/>
+        </w:rPr>
+      </w:pPr>
+    </w:p>
+    <w:p>
+      <w:pPr>
+        <w:rPr>
+          <w:rFonts w:ascii="Times New Roman" w:hAnsi="Times New Roman" w:cs="Times New Roman"/>
+          <w:sz w:val="28"/>
+          <w:szCs w:val="28"/>
+        </w:rPr>
+      </w:pPr>
+    </w:p>
+    <w:p>
+      <w:pPr>
+        <w:rPr>
+          <w:rFonts w:ascii="Times New Roman" w:hAnsi="Times New Roman" w:cs="Times New Roman"/>
+          <w:sz w:val="28"/>
+          <w:szCs w:val="28"/>
+        </w:rPr>
+      </w:pPr>
+    </w:p>
+    <w:p>
+      <w:pPr>
+        <w:rPr>
+          <w:rFonts w:ascii="Times New Roman" w:hAnsi="Times New Roman" w:cs="Times New Roman"/>
+          <w:sz w:val="28"/>
+          <w:szCs w:val="28"/>
+        </w:rPr>
+      </w:pPr>
+    </w:p>
+    <w:p>
+      <w:pPr>
+        <w:rPr>
+          <w:rFonts w:ascii="Times New Roman" w:hAnsi="Times New Roman" w:cs="Times New Roman"/>
+          <w:sz w:val="28"/>
+          <w:szCs w:val="28"/>
+        </w:rPr>
+      </w:pPr>
+    </w:p>
+    <w:p>
+      <w:pPr>
+        <w:rPr>
+          <w:rFonts w:ascii="Times New Roman" w:hAnsi="Times New Roman" w:cs="Times New Roman"/>
+          <w:sz w:val="28"/>
+          <w:szCs w:val="28"/>
+        </w:rPr>
+      </w:pPr>
+    </w:p>
+    <w:p>
+      <w:pPr>
+        <w:pStyle w:val="a3"/>
+        <w:numPr>
+          <w:ilvl w:val="0"/>
+          <w:numId w:val="2"/>
+        </w:numPr>
+        <w:rPr>
+          <w:rFonts w:ascii="Times New Roman" w:hAnsi="Times New Roman" w:cs="Times New Roman"/>
+          <w:sz w:val="28"/>
+          <w:szCs w:val="28"/>
+          <w:lang w:val="en-US"/>
+        </w:rPr>
+      </w:pPr>
+      <w:r>
+        <w:rPr>
+          <w:rFonts w:ascii="Times New Roman" w:hAnsi="Times New Roman" w:cs="Times New Roman"/>
+          <w:sz w:val="28"/>
+          <w:szCs w:val="28"/>
+          <w:lang w:val="en-US"/>
+        </w:rPr>
+        <w:lastRenderedPageBreak/>
+        <w:t>F</w:t>
+      </w:r>
+      <w:r>
+        <w:rPr>
+          <w:rFonts w:ascii="Times New Roman" w:hAnsi="Times New Roman" w:cs="Times New Roman"/>
+          <w:sz w:val="28"/>
+          <w:szCs w:val="28"/>
+          <w:lang w:val="en-US"/>
+        </w:rPr>
+        <w:t>C</w:t>
+      </w:r>
+    </w:p>
+    <w:p>
+      <w:pPr>
+        <w:rPr>
+          <w:rFonts w:ascii="Times New Roman" w:hAnsi="Times New Roman" w:cs="Times New Roman"/>
+          <w:sz w:val="28"/>
+          <w:szCs w:val="28"/>
+          <w:lang w:val="en-US"/>
+        </w:rPr>
+      </w:pPr>
+      <w:r>
+        <w:rPr>
+          <w:noProof/>
+          <w:lang w:val="en-US"/>
+        </w:rPr>
+        <w:drawing>
+          <wp:inline distT="0" distB="0" distL="0" distR="0" wp14:anchorId="1ECC619C" wp14:editId="0F228B14">
+            <wp:extent cx="6645910" cy="560705"/>
+            <wp:effectExtent l="0" t="0" r="2540" b="0"/>
+            <wp:docPr id="8" name="Рисунок 8"/>
+            <wp:cNvGraphicFramePr>
+              <a:graphicFrameLocks xmlns:a="http://schemas.openxmlformats.org/drawingml/2006/main" noChangeAspect="1"/>
+            </wp:cNvGraphicFramePr>
+            <a:graphic xmlns:a="http://schemas.openxmlformats.org/drawingml/2006/main">
+              <a:graphicData uri="http://schemas.openxmlformats.org/drawingml/2006/picture">
+                <pic:pic xmlns:pic="http://schemas.openxmlformats.org/drawingml/2006/picture">
+                  <pic:nvPicPr>
+                    <pic:cNvPr id="1" name=""/>
+                    <pic:cNvPicPr/>
+                  </pic:nvPicPr>
+                  <pic:blipFill>
+                    <a:blip r:embed="rId11"/>
+                    <a:stretch>
+                      <a:fillRect/>
+                    </a:stretch>
+                  </pic:blipFill>
+                  <pic:spPr>
+                    <a:xfrm>
+                      <a:off x="0" y="0"/>
+                      <a:ext cx="6645910" cy="560705"/>
+                    </a:xfrm>
+                    <a:prstGeom prst="rect">
+                      <a:avLst/>
+                    </a:prstGeom>
+                  </pic:spPr>
+                </pic:pic>
+              </a:graphicData>
+            </a:graphic>
+          </wp:inline>
+        </w:drawing>
+      </w:r>
+    </w:p>
+    <w:p>
+      <w:pPr>
+        <w:rPr>
+          <w:rFonts w:ascii="Times New Roman" w:hAnsi="Times New Roman" w:cs="Times New Roman"/>
+          <w:sz w:val="28"/>
+          <w:szCs w:val="28"/>
+        </w:rPr>
+      </w:pPr>
+      <w:r>
+        <w:rPr>
+          <w:rFonts w:ascii="Times New Roman" w:hAnsi="Times New Roman" w:cs="Times New Roman"/>
+          <w:noProof/>
+          <w:sz w:val="28"/>
+          <w:szCs w:val="28"/>
+        </w:rPr>
+        <w:drawing>
+          <wp:inline distT="0" distB="0" distL="0" distR="0" wp14:anchorId="00FC9006" wp14:editId="7B811924">
+            <wp:extent cx="6645910" cy="1188085"/>
+            <wp:effectExtent l="0" t="0" r="2540" b="0"/>
+            <wp:docPr id="9" name="Рисунок 9"/>
+            <wp:cNvGraphicFramePr>
+              <a:graphicFrameLocks xmlns:a="http://schemas.openxmlformats.org/drawingml/2006/main" noChangeAspect="1"/>
+            </wp:cNvGraphicFramePr>
+            <a:graphic xmlns:a="http://schemas.openxmlformats.org/drawingml/2006/main">
+              <a:graphicData uri="http://schemas.openxmlformats.org/drawingml/2006/picture">
+                <pic:pic xmlns:pic="http://schemas.openxmlformats.org/drawingml/2006/picture">
+                  <pic:nvPicPr>
+                    <pic:cNvPr id="1" name=""/>
+                    <pic:cNvPicPr/>
+                  </pic:nvPicPr>
+                  <pic:blipFill>
+                    <a:blip r:embed="rId12"/>
+                    <a:stretch>
+                      <a:fillRect/>
+                    </a:stretch>
+                  </pic:blipFill>
+                  <pic:spPr>
+                    <a:xfrm>
+                      <a:off x="0" y="0"/>
+                      <a:ext cx="6645910" cy="1188085"/>
+                    </a:xfrm>
+                    <a:prstGeom prst="rect">
+                      <a:avLst/>
+                    </a:prstGeom>
+                  </pic:spPr>
+                </pic:pic>
+              </a:graphicData>
+            </a:graphic>
+          </wp:inline>
+        </w:drawing>
+      </w:r>
+    </w:p>
+    <w:p>
+      <w:pPr>
+        <w:rPr>
+          <w:rFonts w:ascii="Times New Roman" w:hAnsi="Times New Roman" w:cs="Times New Roman"/>
+          <w:sz w:val="28"/>
+          <w:szCs w:val="28"/>
+        </w:rPr>
+      </w:pPr>
+    </w:p>
+    <w:p>
+      <w:pPr>
+        <w:pStyle w:val="a3"/>
+        <w:numPr>
+          <w:ilvl w:val="0"/>
+          <w:numId w:val="2"/>
+        </w:numPr>
+        <w:rPr>
+          <w:rFonts w:ascii="Times New Roman" w:hAnsi="Times New Roman" w:cs="Times New Roman"/>
+          <w:sz w:val="28"/>
+          <w:szCs w:val="28"/>
+          <w:lang w:val="en-US"/>
+        </w:rPr>
+      </w:pPr>
+      <w:proofErr w:type="spellStart"/>
+      <w:r>
+        <w:rPr>
+          <w:rFonts w:ascii="Times New Roman" w:hAnsi="Times New Roman" w:cs="Times New Roman"/>
+          <w:sz w:val="28"/>
+          <w:szCs w:val="28"/>
+          <w:lang w:val="en-US"/>
+        </w:rPr>
+        <w:t>Findstr</w:t>
+      </w:r>
+      <w:proofErr w:type="spellEnd"/>
+      <w:r>
+        <w:rPr>
+          <w:rFonts w:ascii="Times New Roman" w:hAnsi="Times New Roman" w:cs="Times New Roman"/>
+          <w:sz w:val="28"/>
+          <w:szCs w:val="28"/>
+          <w:lang w:val="en-US"/>
+        </w:rPr>
+        <w:t xml:space="preserve"> </w:t>
+      </w:r>
+      <w:r>
+        <w:rPr>
+          <w:rFonts w:ascii="Times New Roman" w:hAnsi="Times New Roman" w:cs="Times New Roman"/>
+          <w:sz w:val="28"/>
+          <w:szCs w:val="28"/>
+          <w:lang w:val="en-US"/>
+        </w:rPr>
+        <w:br/>
+      </w:r>
+    </w:p>
+    <w:p>
+      <w:pPr>
+        <w:rPr>
+          <w:rFonts w:ascii="Times New Roman" w:hAnsi="Times New Roman" w:cs="Times New Roman"/>
+          <w:sz w:val="28"/>
+          <w:szCs w:val="28"/>
+          <w:lang w:val="en-US"/>
+        </w:rPr>
+      </w:pPr>
+      <w:r>
+        <w:rPr>
+          <w:rFonts w:ascii="Times New Roman" w:hAnsi="Times New Roman" w:cs="Times New Roman"/>
+          <w:noProof/>
+          <w:sz w:val="28"/>
+          <w:szCs w:val="28"/>
+          <w:lang w:val="en-US"/>
+        </w:rPr>
+        <w:drawing>
+          <wp:inline distT="0" distB="0" distL="0" distR="0" wp14:anchorId="69045257" wp14:editId="2D4CA17C">
+            <wp:extent cx="6645910" cy="1040130"/>
+            <wp:effectExtent l="0" t="0" r="2540" b="7620"/>
+            <wp:docPr id="10" name="Рисунок 10"/>
+            <wp:cNvGraphicFramePr>
+              <a:graphicFrameLocks xmlns:a="http://schemas.openxmlformats.org/drawingml/2006/main" noChangeAspect="1"/>
+            </wp:cNvGraphicFramePr>
+            <a:graphic xmlns:a="http://schemas.openxmlformats.org/drawingml/2006/main">
+              <a:graphicData uri="http://schemas.openxmlformats.org/drawingml/2006/picture">
+                <pic:pic xmlns:pic="http://schemas.openxmlformats.org/drawingml/2006/picture">
+                  <pic:nvPicPr>
+                    <pic:cNvPr id="1" name=""/>
+                    <pic:cNvPicPr/>
+                  </pic:nvPicPr>
+                  <pic:blipFill>
+                    <a:blip r:embed="rId13"/>
+                    <a:stretch>
+                      <a:fillRect/>
+                    </a:stretch>
+                  </pic:blipFill>
+                  <pic:spPr>
+                    <a:xfrm>
+                      <a:off x="0" y="0"/>
+                      <a:ext cx="6645910" cy="1040130"/>
+                    </a:xfrm>
+                    <a:prstGeom prst="rect">
+                      <a:avLst/>
+                    </a:prstGeom>
+                  </pic:spPr>
+                </pic:pic>
+              </a:graphicData>
+            </a:graphic>
+          </wp:inline>
+        </w:drawing>
+      </w:r>
+    </w:p>
+    <w:p>
+      <w:pPr>
+        <w:rPr>
+          <w:rFonts w:ascii="Times New Roman" w:hAnsi="Times New Roman" w:cs="Times New Roman"/>
+          <w:sz w:val="28"/>
+          <w:szCs w:val="28"/>
+        </w:rPr>
+      </w:pPr>
+    </w:p>
+    <w:p>
+      <w:pPr>
+        <w:rPr>
+          <w:rFonts w:ascii="Times New Roman" w:hAnsi="Times New Roman" w:cs="Times New Roman"/>
+          <w:sz w:val="28"/>
+          <w:szCs w:val="28"/>
+          <w:lang w:val="en-US"/>
+        </w:rPr>
+      </w:pPr>
+      <w:r>
+        <w:rPr>
+          <w:rFonts w:ascii="Times New Roman" w:hAnsi="Times New Roman" w:cs="Times New Roman"/>
+          <w:sz w:val="28"/>
+          <w:szCs w:val="28"/>
+          <w:lang w:val="en-US"/>
+        </w:rPr>
+        <w:t>9)</w:t>
+      </w:r>
+      <w:proofErr w:type="spellStart"/>
+      <w:r>
+        <w:rPr>
+          <w:rFonts w:ascii="Times New Roman" w:hAnsi="Times New Roman" w:cs="Times New Roman"/>
+          <w:sz w:val="28"/>
+          <w:szCs w:val="28"/>
+          <w:lang w:val="en-US"/>
+        </w:rPr>
+        <w:t>attrib</w:t>
+      </w:r>
+      <w:proofErr w:type="spellEnd"/>
+      <w:r>
+        <w:rPr>
+          <w:rFonts w:ascii="Times New Roman" w:hAnsi="Times New Roman" w:cs="Times New Roman"/>
+          <w:sz w:val="28"/>
+          <w:szCs w:val="28"/>
+          <w:lang w:val="en-US"/>
+        </w:rPr>
+        <w:br/>
+      </w:r>
+      <w:r>
+        <w:rPr>
+          <w:rFonts w:ascii="Times New Roman" w:hAnsi="Times New Roman" w:cs="Times New Roman"/>
+          <w:sz w:val="28"/>
+          <w:szCs w:val="28"/>
+          <w:lang w:val="en-US"/>
+        </w:rPr>
+        <w:drawing>
+          <wp:inline distT="0" distB="0" distL="0" distR="0" wp14:anchorId="10B6C3AD" wp14:editId="4369DFCB">
+            <wp:extent cx="1868747" cy="2565400"/>
+            <wp:effectExtent l="0" t="0" r="0" b="6350"/>
+            <wp:docPr id="7" name="Рисунок 7"/>
+            <wp:cNvGraphicFramePr>
+              <a:graphicFrameLocks xmlns:a="http://schemas.openxmlformats.org/drawingml/2006/main" noChangeAspect="1"/>
+            </wp:cNvGraphicFramePr>
+            <a:graphic xmlns:a="http://schemas.openxmlformats.org/drawingml/2006/main">
+              <a:graphicData uri="http://schemas.openxmlformats.org/drawingml/2006/picture">
+                <pic:pic xmlns:pic="http://schemas.openxmlformats.org/drawingml/2006/picture">
+                  <pic:nvPicPr>
+                    <pic:cNvPr id="1" name=""/>
+                    <pic:cNvPicPr/>
+                  </pic:nvPicPr>
+                  <pic:blipFill>
+                    <a:blip r:embed="rId14"/>
+                    <a:stretch>
+                      <a:fillRect/>
+                    </a:stretch>
+                  </pic:blipFill>
+                  <pic:spPr>
+                    <a:xfrm>
+                      <a:off x="0" y="0"/>
+                      <a:ext cx="1876717" cy="2576342"/>
+                    </a:xfrm>
+                    <a:prstGeom prst="rect">
+                      <a:avLst/>
+                    </a:prstGeom>
+                  </pic:spPr>
+                </pic:pic>
+              </a:graphicData>
+            </a:graphic>
+          </wp:inline>
+        </w:drawing>
+      </w:r>
+    </w:p>
+    <w:p>
+      <w:pPr>
+        <w:rPr>
+          <w:rFonts w:ascii="Times New Roman" w:hAnsi="Times New Roman" w:cs="Times New Roman"/>
+          <w:sz w:val="28"/>
+          <w:szCs w:val="28"/>
+        </w:rPr>
+      </w:pPr>
+      <w:r>
+        <w:rPr>
+          <w:rFonts w:ascii="Times New Roman" w:hAnsi="Times New Roman" w:cs="Times New Roman"/>
+          <w:sz w:val="28"/>
+          <w:szCs w:val="28"/>
+        </w:rPr>
+        <w:drawing>
+          <wp:inline distT="0" distB="0" distL="0" distR="0" wp14:anchorId="150896A0" wp14:editId="763AA8E8">
+            <wp:extent cx="6645910" cy="220345"/>
+            <wp:effectExtent l="0" t="0" r="2540" b="8255"/>
+            <wp:docPr id="11" name="Рисунок 11"/>
+            <wp:cNvGraphicFramePr>
+              <a:graphicFrameLocks xmlns:a="http://schemas.openxmlformats.org/drawingml/2006/main" noChangeAspect="1"/>
+            </wp:cNvGraphicFramePr>
+            <a:graphic xmlns:a="http://schemas.openxmlformats.org/drawingml/2006/main">
+              <a:graphicData uri="http://schemas.openxmlformats.org/drawingml/2006/picture">
+                <pic:pic xmlns:pic="http://schemas.openxmlformats.org/drawingml/2006/picture">
+                  <pic:nvPicPr>
+                    <pic:cNvPr id="1" name=""/>
+                    <pic:cNvPicPr/>
+                  </pic:nvPicPr>
+                  <pic:blipFill>
+                    <a:blip r:embed="rId15"/>
+                    <a:stretch>
+                      <a:fillRect/>
+                    </a:stretch>
+                  </pic:blipFill>
+                  <pic:spPr>
+                    <a:xfrm>
+                      <a:off x="0" y="0"/>
+                      <a:ext cx="6645910" cy="220345"/>
+                    </a:xfrm>
+                    <a:prstGeom prst="rect">
+                      <a:avLst/>
+                    </a:prstGeom>
+                  </pic:spPr>
+                </pic:pic>
+              </a:graphicData>
+            </a:graphic>
+          </wp:inline>
+        </w:drawing>
+      </w:r>
+    </w:p>
+    <w:p>
+      <w:pPr>
+        <w:rPr>
+          <w:rFonts w:ascii="Times New Roman" w:hAnsi="Times New Roman" w:cs="Times New Roman"/>
+          <w:sz w:val="28"/>
+          <w:szCs w:val="28"/>
+        </w:rPr>
+      </w:pPr>
+    </w:p>
+    <w:p>
+      <w:pPr>
+        <w:rPr>
+          <w:rFonts w:ascii="Times New Roman" w:hAnsi="Times New Roman" w:cs="Times New Roman"/>
+          <w:sz w:val="28"/>
+          <w:szCs w:val="28"/>
+        </w:rPr>
+      </w:pPr>
+      <w:r>
+        <w:rPr>
+          <w:rFonts w:ascii="Times New Roman" w:hAnsi="Times New Roman" w:cs="Times New Roman"/>
+          <w:sz w:val="28"/>
+          <w:szCs w:val="28"/>
+        </w:rPr>
+        <w:lastRenderedPageBreak/>
+        <w:drawing>
+          <wp:inline distT="0" distB="0" distL="0" distR="0" wp14:anchorId="02776BC3" wp14:editId="3137658F">
+            <wp:extent cx="1965884" cy="2698750"/>
+            <wp:effectExtent l="0" t="0" r="0" b="6350"/>
+            <wp:docPr id="12" name="Рисунок 12"/>
+            <wp:cNvGraphicFramePr>
+              <a:graphicFrameLocks xmlns:a="http://schemas.openxmlformats.org/drawingml/2006/main" noChangeAspect="1"/>
+            </wp:cNvGraphicFramePr>
+            <a:graphic xmlns:a="http://schemas.openxmlformats.org/drawingml/2006/main">
+              <a:graphicData uri="http://schemas.openxmlformats.org/drawingml/2006/picture">
+                <pic:pic xmlns:pic="http://schemas.openxmlformats.org/drawingml/2006/picture">
+                  <pic:nvPicPr>
+                    <pic:cNvPr id="1" name=""/>
+                    <pic:cNvPicPr/>
+                  </pic:nvPicPr>
+                  <pic:blipFill>
+                    <a:blip r:embed="rId16"/>
+                    <a:stretch>
+                      <a:fillRect/>
+                    </a:stretch>
+                  </pic:blipFill>
+                  <pic:spPr>
+                    <a:xfrm>
+                      <a:off x="0" y="0"/>
+                      <a:ext cx="1970472" cy="2705049"/>
+                    </a:xfrm>
+                    <a:prstGeom prst="rect">
+                      <a:avLst/>
+                    </a:prstGeom>
+                  </pic:spPr>
+                </pic:pic>
+              </a:graphicData>
+            </a:graphic>
+          </wp:inline>
+        </w:drawing>
+      </w:r>
+    </w:p>
+    <w:p>
+      <w:pPr>
+        <w:rPr>
+          <w:rFonts w:ascii="Times New Roman" w:hAnsi="Times New Roman" w:cs="Times New Roman"/>
+          <w:sz w:val="28"/>
+          <w:szCs w:val="28"/>
+        </w:rPr>
+      </w:pPr>
+    </w:p>
+    <w:p>
+      <w:pPr>
+        <w:rPr>
+          <w:rFonts w:ascii="Times New Roman" w:hAnsi="Times New Roman" w:cs="Times New Roman"/>
+          <w:sz w:val="28"/>
+          <w:szCs w:val="28"/>
+        </w:rPr>
+      </w:pPr>
+    </w:p>
+    <w:p>
+      <w:pPr>
+        <w:rPr>
+          <w:rFonts w:ascii="Times New Roman" w:hAnsi="Times New Roman" w:cs="Times New Roman"/>
+          <w:sz w:val="28"/>
+          <w:szCs w:val="28"/>
+        </w:rPr>
+      </w:pPr>
+    </w:p>
+    <w:p>
+      <w:pPr>
+        <w:pStyle w:val="a3"/>
+        <w:numPr>
+          <w:ilvl w:val="0"/>
+          <w:numId w:val="2"/>
+        </w:numPr>
+        <w:rPr>
+          <w:rFonts w:ascii="Times New Roman" w:hAnsi="Times New Roman" w:cs="Times New Roman"/>
+          <w:sz w:val="28"/>
+          <w:szCs w:val="28"/>
+          <w:lang w:val="en-US"/>
+        </w:rPr>
+      </w:pPr>
+      <w:r>
+        <w:rPr>
+          <w:rFonts w:ascii="Times New Roman" w:hAnsi="Times New Roman" w:cs="Times New Roman"/>
+          <w:sz w:val="28"/>
+          <w:szCs w:val="28"/>
+          <w:lang w:val="en-US"/>
+        </w:rPr>
+        <w:t xml:space="preserve">Call </w:t>
+      </w:r>
+    </w:p>
+    <w:p>
+      <w:pPr>
+        <w:rPr>
+          <w:rFonts w:ascii="Times New Roman" w:hAnsi="Times New Roman" w:cs="Times New Roman"/>
+          <w:sz w:val="28"/>
+          <w:szCs w:val="28"/>
+          <w:lang w:val="en-US"/>
+        </w:rPr>
+      </w:pPr>
+      <w:r>
+        <w:rPr>
+          <w:rFonts w:ascii="Times New Roman" w:hAnsi="Times New Roman" w:cs="Times New Roman"/>
+          <w:sz w:val="28"/>
+          <w:szCs w:val="28"/>
+          <w:lang w:val="en-US"/>
+        </w:rPr>
+        <w:drawing>
+          <wp:inline distT="0" distB="0" distL="0" distR="0" wp14:anchorId="2ACF7018" wp14:editId="41402980">
+            <wp:extent cx="6645910" cy="1793875"/>
+            <wp:effectExtent l="0" t="0" r="2540" b="0"/>
+            <wp:docPr id="13" name="Рисунок 13"/>
+            <wp:cNvGraphicFramePr>
+              <a:graphicFrameLocks xmlns:a="http://schemas.openxmlformats.org/drawingml/2006/main" noChangeAspect="1"/>
+            </wp:cNvGraphicFramePr>
+            <a:graphic xmlns:a="http://schemas.openxmlformats.org/drawingml/2006/main">
+              <a:graphicData uri="http://schemas.openxmlformats.org/drawingml/2006/picture">
+                <pic:pic xmlns:pic="http://schemas.openxmlformats.org/drawingml/2006/picture">
+                  <pic:nvPicPr>
+                    <pic:cNvPr id="1" name=""/>
+                    <pic:cNvPicPr/>
+                  </pic:nvPicPr>
+                  <pic:blipFill>
+                    <a:blip r:embed="rId17"/>
+                    <a:stretch>
+                      <a:fillRect/>
+                    </a:stretch>
+                  </pic:blipFill>
+                  <pic:spPr>
+                    <a:xfrm>
+                      <a:off x="0" y="0"/>
+                      <a:ext cx="6645910" cy="1793875"/>
+                    </a:xfrm>
+                    <a:prstGeom prst="rect">
+                      <a:avLst/>
+                    </a:prstGeom>
+                  </pic:spPr>
+                </pic:pic>
+              </a:graphicData>
+            </a:graphic>
+          </wp:inline>
+        </w:drawing>
+      </w:r>
+    </w:p>
+    <w:p>
+      <w:pPr>
+        <w:rPr>
+          <w:rFonts w:ascii="Times New Roman" w:hAnsi="Times New Roman" w:cs="Times New Roman"/>
+          <w:sz w:val="28"/>
+          <w:szCs w:val="28"/>
+        </w:rPr>
+      </w:pPr>
+    </w:p>
+    <w:p>
+      <w:pPr>
+        <w:rPr>
+          <w:rFonts w:ascii="Times New Roman" w:hAnsi="Times New Roman" w:cs="Times New Roman"/>
+          <w:sz w:val="28"/>
+          <w:szCs w:val="28"/>
+        </w:rPr>
+      </w:pPr>
+    </w:p>
+    <w:p>
+      <w:pPr>
+        <w:pStyle w:val="a3"/>
+        <w:numPr>
+          <w:ilvl w:val="0"/>
+          <w:numId w:val="2"/>
+        </w:numPr>
+        <w:rPr>
+          <w:rFonts w:ascii="Times New Roman" w:hAnsi="Times New Roman" w:cs="Times New Roman"/>
+          <w:sz w:val="28"/>
+          <w:szCs w:val="28"/>
+          <w:lang w:val="en-US"/>
+        </w:rPr>
+      </w:pPr>
+      <w:r>
+        <w:rPr>
+          <w:rFonts w:ascii="Times New Roman" w:hAnsi="Times New Roman" w:cs="Times New Roman"/>
+          <w:sz w:val="28"/>
+          <w:szCs w:val="28"/>
+          <w:lang w:val="en-US"/>
+        </w:rPr>
+        <w:t>GOTO</w:t>
+      </w:r>
+    </w:p>
+    <w:p>
+      <w:pPr>
+        <w:rPr>
+          <w:rFonts w:ascii="Times New Roman" w:hAnsi="Times New Roman" w:cs="Times New Roman"/>
+          <w:sz w:val="28"/>
+          <w:szCs w:val="28"/>
+          <w:lang w:val="en-US"/>
+        </w:rPr>
+      </w:pPr>
+      <w:r>
+        <w:rPr>
+          <w:rFonts w:ascii="Times New Roman" w:hAnsi="Times New Roman" w:cs="Times New Roman"/>
+          <w:sz w:val="28"/>
+          <w:szCs w:val="28"/>
+          <w:lang w:val="en-US"/>
+        </w:rPr>
+        <w:drawing>
+          <wp:inline distT="0" distB="0" distL="0" distR="0" wp14:anchorId="3FFCF214" wp14:editId="55654D3D">
+            <wp:extent cx="3543300" cy="1675015"/>
+            <wp:effectExtent l="0" t="0" r="0" b="1905"/>
+            <wp:docPr id="14" name="Рисунок 14"/>
+            <wp:cNvGraphicFramePr>
+              <a:graphicFrameLocks xmlns:a="http://schemas.openxmlformats.org/drawingml/2006/main" noChangeAspect="1"/>
+            </wp:cNvGraphicFramePr>
+            <a:graphic xmlns:a="http://schemas.openxmlformats.org/drawingml/2006/main">
+              <a:graphicData uri="http://schemas.openxmlformats.org/drawingml/2006/picture">
+                <pic:pic xmlns:pic="http://schemas.openxmlformats.org/drawingml/2006/picture">
+                  <pic:nvPicPr>
+                    <pic:cNvPr id="1" name=""/>
+                    <pic:cNvPicPr/>
+                  </pic:nvPicPr>
+                  <pic:blipFill>
+                    <a:blip r:embed="rId18"/>
+                    <a:stretch>
+                      <a:fillRect/>
+                    </a:stretch>
+                  </pic:blipFill>
+                  <pic:spPr>
+                    <a:xfrm>
+                      <a:off x="0" y="0"/>
+                      <a:ext cx="3550947" cy="1678630"/>
+                    </a:xfrm>
+                    <a:prstGeom prst="rect">
+                      <a:avLst/>
+                    </a:prstGeom>
+                  </pic:spPr>
+                </pic:pic>
+              </a:graphicData>
+            </a:graphic>
+          </wp:inline>
+        </w:drawing>
+      </w:r>
+    </w:p>
+    <w:p>
+      <w:pPr>
+        <w:rPr>
+          <w:rFonts w:ascii="Times New Roman" w:hAnsi="Times New Roman" w:cs="Times New Roman"/>
+          <w:sz w:val="28"/>
+          <w:szCs w:val="28"/>
+        </w:rPr>
+      </w:pPr>
+      <w:r>
+        <w:rPr>
+          <w:rFonts w:ascii="Times New Roman" w:hAnsi="Times New Roman" w:cs="Times New Roman"/>
+          <w:sz w:val="28"/>
+          <w:szCs w:val="28"/>
+        </w:rPr>
+        <w:drawing>
+          <wp:inline distT="0" distB="0" distL="0" distR="0" wp14:anchorId="1BE8DB31" wp14:editId="076BC675">
+            <wp:extent cx="6645910" cy="269240"/>
+            <wp:effectExtent l="0" t="0" r="2540" b="0"/>
+            <wp:docPr id="15" name="Рисунок 15"/>
+            <wp:cNvGraphicFramePr>
+              <a:graphicFrameLocks xmlns:a="http://schemas.openxmlformats.org/drawingml/2006/main" noChangeAspect="1"/>
+            </wp:cNvGraphicFramePr>
+            <a:graphic xmlns:a="http://schemas.openxmlformats.org/drawingml/2006/main">
+              <a:graphicData uri="http://schemas.openxmlformats.org/drawingml/2006/picture">
+                <pic:pic xmlns:pic="http://schemas.openxmlformats.org/drawingml/2006/picture">
+                  <pic:nvPicPr>
+                    <pic:cNvPr id="1" name=""/>
+                    <pic:cNvPicPr/>
+                  </pic:nvPicPr>
+                  <pic:blipFill>
+                    <a:blip r:embed="rId19"/>
+                    <a:stretch>
+                      <a:fillRect/>
+                    </a:stretch>
+                  </pic:blipFill>
+                  <pic:spPr>
+                    <a:xfrm>
+                      <a:off x="0" y="0"/>
+                      <a:ext cx="6645910" cy="269240"/>
+                    </a:xfrm>
+                    <a:prstGeom prst="rect">
+                      <a:avLst/>
+                    </a:prstGeom>
+                  </pic:spPr>
+                </pic:pic>
+              </a:graphicData>
+            </a:graphic>
+          </wp:inline>
+        </w:drawing>
+      </w:r>
+    </w:p>
+    <w:p>
+      <w:pPr>
+        <w:rPr>
+          <w:rFonts w:ascii="Times New Roman" w:hAnsi="Times New Roman" w:cs="Times New Roman"/>
+          <w:sz w:val="28"/>
+          <w:szCs w:val="28"/>
+        </w:rPr>
+      </w:pPr>
+    </w:p>
+    <w:p>
+      <w:pPr>
+        <w:rPr>
+          <w:rFonts w:ascii="Times New Roman" w:hAnsi="Times New Roman" w:cs="Times New Roman"/>
+          <w:sz w:val="28"/>
+          <w:szCs w:val="28"/>
+        </w:rPr>
+      </w:pPr>
+    </w:p>
+    <w:p>
+      <w:pPr>
+        <w:rPr>
+          <w:rFonts w:ascii="Times New Roman" w:hAnsi="Times New Roman" w:cs="Times New Roman"/>
+          <w:sz w:val="28"/>
+          <w:szCs w:val="28"/>
+        </w:rPr>
+      </w:pPr>
+      <w:r>
+        <w:rPr>
+          <w:rFonts w:ascii="Times New Roman" w:hAnsi="Times New Roman" w:cs="Times New Roman"/>
+          <w:sz w:val="28"/>
+          <w:szCs w:val="28"/>
+        </w:rPr>
+        <w:lastRenderedPageBreak/>
+        <w:drawing>
+          <wp:inline distT="0" distB="0" distL="0" distR="0" wp14:anchorId="1EAB73C4" wp14:editId="4A421912">
+            <wp:extent cx="2433290" cy="2178050"/>
+            <wp:effectExtent l="0" t="0" r="5715" b="0"/>
+            <wp:docPr id="16" name="Рисунок 16"/>
+            <wp:cNvGraphicFramePr>
+              <a:graphicFrameLocks xmlns:a="http://schemas.openxmlformats.org/drawingml/2006/main" noChangeAspect="1"/>
+            </wp:cNvGraphicFramePr>
+            <a:graphic xmlns:a="http://schemas.openxmlformats.org/drawingml/2006/main">
+              <a:graphicData uri="http://schemas.openxmlformats.org/drawingml/2006/picture">
+                <pic:pic xmlns:pic="http://schemas.openxmlformats.org/drawingml/2006/picture">
+                  <pic:nvPicPr>
+                    <pic:cNvPr id="1" name=""/>
+                    <pic:cNvPicPr/>
+                  </pic:nvPicPr>
+                  <pic:blipFill>
+                    <a:blip r:embed="rId20"/>
+                    <a:stretch>
+                      <a:fillRect/>
+                    </a:stretch>
+                  </pic:blipFill>
+                  <pic:spPr>
+                    <a:xfrm>
+                      <a:off x="0" y="0"/>
+                      <a:ext cx="2438915" cy="2183085"/>
+                    </a:xfrm>
+                    <a:prstGeom prst="rect">
+                      <a:avLst/>
+                    </a:prstGeom>
+                  </pic:spPr>
+                </pic:pic>
+              </a:graphicData>
+            </a:graphic>
+          </wp:inline>
+        </w:drawing>
+      </w:r>
+      <w:r>
+        <w:rPr>
+          <w:noProof/>
+        </w:rPr>
+        <w:t xml:space="preserve"> </w:t>
+      </w:r>
+      <w:r>
+        <w:rPr>
+          <w:rFonts w:ascii="Times New Roman" w:hAnsi="Times New Roman" w:cs="Times New Roman"/>
+          <w:sz w:val="28"/>
+          <w:szCs w:val="28"/>
+        </w:rPr>
+        <w:drawing>
+          <wp:inline distT="0" distB="0" distL="0" distR="0" wp14:anchorId="3B53D7F0" wp14:editId="5271C4FB">
+            <wp:extent cx="3032337" cy="2152627"/>
+            <wp:effectExtent l="0" t="0" r="0" b="635"/>
+            <wp:docPr id="17" name="Рисунок 17"/>
+            <wp:cNvGraphicFramePr>
+              <a:graphicFrameLocks xmlns:a="http://schemas.openxmlformats.org/drawingml/2006/main" noChangeAspect="1"/>
+            </wp:cNvGraphicFramePr>
+            <a:graphic xmlns:a="http://schemas.openxmlformats.org/drawingml/2006/main">
+              <a:graphicData uri="http://schemas.openxmlformats.org/drawingml/2006/picture">
+                <pic:pic xmlns:pic="http://schemas.openxmlformats.org/drawingml/2006/picture">
+                  <pic:nvPicPr>
+                    <pic:cNvPr id="1" name=""/>
+                    <pic:cNvPicPr/>
+                  </pic:nvPicPr>
+                  <pic:blipFill>
+                    <a:blip r:embed="rId21"/>
+                    <a:stretch>
+                      <a:fillRect/>
+                    </a:stretch>
+                  </pic:blipFill>
+                  <pic:spPr>
+                    <a:xfrm>
+                      <a:off x="0" y="0"/>
+                      <a:ext cx="3045083" cy="2161676"/>
+                    </a:xfrm>
+                    <a:prstGeom prst="rect">
+                      <a:avLst/>
+                    </a:prstGeom>
+                  </pic:spPr>
+                </pic:pic>
+              </a:graphicData>
+            </a:graphic>
+          </wp:inline>
+        </w:drawing>
+      </w:r>
     </w:p>
     <w:p>
       <w:pPr>

</xml_diff>

<commit_message>
IDK some stuff like operation systems
</commit_message>
<xml_diff>
--- a/Operation Systems/операционные системы/ЛАбы/Лаба_1/Отчёт_1.docx
+++ b/Operation Systems/операционные системы/ЛАбы/Лаба_1/Отчёт_1.docx
@@ -549,19 +549,8 @@
           <w:szCs w:val="28"/>
           <w:lang w:val="en-US"/>
         </w:rPr>
-        <w:t xml:space="preserve">echo &amp; </w:t>
-      </w:r>
-      <w:proofErr w:type="spellStart"/>
-      <w:r>
-        <w:rPr>
-          <w:rFonts w:ascii="Times New Roman" w:hAnsi="Times New Roman" w:cs="Times New Roman"/>
-          <w:sz w:val="28"/>
-          <w:szCs w:val="28"/>
-          <w:lang w:val="en-US"/>
-        </w:rPr>
-        <w:t>dir</w:t>
-      </w:r>
-      <w:proofErr w:type="spellEnd"/>
+        <w:t>echo &amp; dir</w:t>
+      </w:r>
       <w:r>
         <w:rPr>
           <w:rFonts w:ascii="Times New Roman" w:hAnsi="Times New Roman" w:cs="Times New Roman"/>
@@ -637,27 +626,7 @@
           <w:szCs w:val="28"/>
           <w:lang w:val="en-US"/>
         </w:rPr>
-        <w:t>Md (</w:t>
-      </w:r>
-      <w:proofErr w:type="spellStart"/>
-      <w:r>
-        <w:rPr>
-          <w:rFonts w:ascii="Times New Roman" w:hAnsi="Times New Roman" w:cs="Times New Roman"/>
-          <w:sz w:val="28"/>
-          <w:szCs w:val="28"/>
-          <w:lang w:val="en-US"/>
-        </w:rPr>
-        <w:t>mkdir</w:t>
-      </w:r>
-      <w:proofErr w:type="spellEnd"/>
-      <w:r>
-        <w:rPr>
-          <w:rFonts w:ascii="Times New Roman" w:hAnsi="Times New Roman" w:cs="Times New Roman"/>
-          <w:sz w:val="28"/>
-          <w:szCs w:val="28"/>
-          <w:lang w:val="en-US"/>
-        </w:rPr>
-        <w:t>)</w:t>
+        <w:t>Md (mkdir)</w:t>
       </w:r>
       <w:r>
         <w:rPr>
@@ -1177,25 +1146,14 @@
           <w:lang w:val="en-US"/>
         </w:rPr>
       </w:pPr>
-      <w:proofErr w:type="spellStart"/>
-      <w:r>
-        <w:rPr>
-          <w:rFonts w:ascii="Times New Roman" w:hAnsi="Times New Roman" w:cs="Times New Roman"/>
-          <w:sz w:val="28"/>
-          <w:szCs w:val="28"/>
-          <w:lang w:val="en-US"/>
-        </w:rPr>
-        <w:t>Findstr</w:t>
-      </w:r>
-      <w:proofErr w:type="spellEnd"/>
-      <w:r>
-        <w:rPr>
-          <w:rFonts w:ascii="Times New Roman" w:hAnsi="Times New Roman" w:cs="Times New Roman"/>
-          <w:sz w:val="28"/>
-          <w:szCs w:val="28"/>
-          <w:lang w:val="en-US"/>
-        </w:rPr>
-        <w:t xml:space="preserve"> </w:t>
+      <w:r>
+        <w:rPr>
+          <w:rFonts w:ascii="Times New Roman" w:hAnsi="Times New Roman" w:cs="Times New Roman"/>
+          <w:sz w:val="28"/>
+          <w:szCs w:val="28"/>
+          <w:lang w:val="en-US"/>
+        </w:rPr>
+        <w:t xml:space="preserve">Findstr </w:t>
       </w:r>
       <w:r>
         <w:rPr>
@@ -1286,19 +1244,8 @@
           <w:szCs w:val="28"/>
           <w:lang w:val="en-US"/>
         </w:rPr>
-        <w:t>9)</w:t>
-      </w:r>
-      <w:proofErr w:type="spellStart"/>
-      <w:r>
-        <w:rPr>
-          <w:rFonts w:ascii="Times New Roman" w:hAnsi="Times New Roman" w:cs="Times New Roman"/>
-          <w:sz w:val="28"/>
-          <w:szCs w:val="28"/>
-          <w:lang w:val="en-US"/>
-        </w:rPr>
-        <w:t>attrib</w:t>
-      </w:r>
-      <w:proofErr w:type="spellEnd"/>
+        <w:t>9)attrib</w:t>
+      </w:r>
       <w:r>
         <w:rPr>
           <w:rFonts w:ascii="Times New Roman" w:hAnsi="Times New Roman" w:cs="Times New Roman"/>
@@ -1311,6 +1258,7 @@
       <w:r>
         <w:rPr>
           <w:rFonts w:ascii="Times New Roman" w:hAnsi="Times New Roman" w:cs="Times New Roman"/>
+          <w:noProof/>
           <w:sz w:val="28"/>
           <w:szCs w:val="28"/>
           <w:lang w:val="en-US"/>
@@ -1363,6 +1311,7 @@
       <w:r>
         <w:rPr>
           <w:rFonts w:ascii="Times New Roman" w:hAnsi="Times New Roman" w:cs="Times New Roman"/>
+          <w:noProof/>
           <w:sz w:val="28"/>
           <w:szCs w:val="28"/>
         </w:rPr>
@@ -1423,6 +1372,7 @@
       <w:r>
         <w:rPr>
           <w:rFonts w:ascii="Times New Roman" w:hAnsi="Times New Roman" w:cs="Times New Roman"/>
+          <w:noProof/>
           <w:sz w:val="28"/>
           <w:szCs w:val="28"/>
         </w:rPr>
@@ -1527,6 +1477,7 @@
       <w:r>
         <w:rPr>
           <w:rFonts w:ascii="Times New Roman" w:hAnsi="Times New Roman" w:cs="Times New Roman"/>
+          <w:noProof/>
           <w:sz w:val="28"/>
           <w:szCs w:val="28"/>
           <w:lang w:val="en-US"/>
@@ -1622,6 +1573,7 @@
       <w:r>
         <w:rPr>
           <w:rFonts w:ascii="Times New Roman" w:hAnsi="Times New Roman" w:cs="Times New Roman"/>
+          <w:noProof/>
           <w:sz w:val="28"/>
           <w:szCs w:val="28"/>
           <w:lang w:val="en-US"/>
@@ -1674,6 +1626,7 @@
       <w:r>
         <w:rPr>
           <w:rFonts w:ascii="Times New Roman" w:hAnsi="Times New Roman" w:cs="Times New Roman"/>
+          <w:noProof/>
           <w:sz w:val="28"/>
           <w:szCs w:val="28"/>
         </w:rPr>
@@ -1743,6 +1696,7 @@
       <w:r>
         <w:rPr>
           <w:rFonts w:ascii="Times New Roman" w:hAnsi="Times New Roman" w:cs="Times New Roman"/>
+          <w:noProof/>
           <w:sz w:val="28"/>
           <w:szCs w:val="28"/>
         </w:rPr>
@@ -1792,6 +1746,7 @@
       <w:r>
         <w:rPr>
           <w:rFonts w:ascii="Times New Roman" w:hAnsi="Times New Roman" w:cs="Times New Roman"/>
+          <w:noProof/>
           <w:sz w:val="28"/>
           <w:szCs w:val="28"/>
         </w:rPr>
@@ -1852,93 +1807,871 @@
     </w:p>
     <w:p>
       <w:pPr>
-        <w:rPr>
-          <w:rFonts w:ascii="Times New Roman" w:hAnsi="Times New Roman" w:cs="Times New Roman"/>
-          <w:sz w:val="28"/>
-          <w:szCs w:val="28"/>
-        </w:rPr>
-      </w:pPr>
-    </w:p>
-    <w:p>
-      <w:pPr>
-        <w:rPr>
-          <w:rFonts w:ascii="Times New Roman" w:hAnsi="Times New Roman" w:cs="Times New Roman"/>
-          <w:sz w:val="28"/>
-          <w:szCs w:val="28"/>
-        </w:rPr>
-      </w:pPr>
-    </w:p>
-    <w:p>
-      <w:pPr>
-        <w:rPr>
-          <w:rFonts w:ascii="Times New Roman" w:hAnsi="Times New Roman" w:cs="Times New Roman"/>
-          <w:sz w:val="28"/>
-          <w:szCs w:val="28"/>
-        </w:rPr>
-      </w:pPr>
-    </w:p>
-    <w:p>
-      <w:pPr>
-        <w:rPr>
-          <w:rFonts w:ascii="Times New Roman" w:hAnsi="Times New Roman" w:cs="Times New Roman"/>
-          <w:sz w:val="28"/>
-          <w:szCs w:val="28"/>
-        </w:rPr>
-      </w:pPr>
-    </w:p>
-    <w:p>
-      <w:pPr>
-        <w:rPr>
-          <w:rFonts w:ascii="Times New Roman" w:hAnsi="Times New Roman" w:cs="Times New Roman"/>
-          <w:sz w:val="28"/>
-          <w:szCs w:val="28"/>
-        </w:rPr>
-      </w:pPr>
-    </w:p>
-    <w:p>
-      <w:pPr>
-        <w:rPr>
-          <w:rFonts w:ascii="Times New Roman" w:hAnsi="Times New Roman" w:cs="Times New Roman"/>
-          <w:sz w:val="28"/>
-          <w:szCs w:val="28"/>
-        </w:rPr>
-      </w:pPr>
-    </w:p>
-    <w:p>
-      <w:pPr>
-        <w:rPr>
-          <w:rFonts w:ascii="Times New Roman" w:hAnsi="Times New Roman" w:cs="Times New Roman"/>
-          <w:sz w:val="28"/>
-          <w:szCs w:val="28"/>
-        </w:rPr>
-      </w:pPr>
-    </w:p>
-    <w:p>
-      <w:pPr>
-        <w:rPr>
-          <w:rFonts w:ascii="Times New Roman" w:hAnsi="Times New Roman" w:cs="Times New Roman"/>
-          <w:sz w:val="28"/>
-          <w:szCs w:val="28"/>
-        </w:rPr>
-      </w:pPr>
-    </w:p>
-    <w:p>
-      <w:pPr>
-        <w:rPr>
-          <w:rFonts w:ascii="Times New Roman" w:hAnsi="Times New Roman" w:cs="Times New Roman"/>
-          <w:sz w:val="28"/>
-          <w:szCs w:val="28"/>
-        </w:rPr>
-      </w:pPr>
-    </w:p>
-    <w:p>
-      <w:pPr>
-        <w:rPr>
-          <w:rFonts w:ascii="Times New Roman" w:hAnsi="Times New Roman" w:cs="Times New Roman"/>
-          <w:sz w:val="28"/>
-          <w:szCs w:val="28"/>
-        </w:rPr>
-      </w:pPr>
+        <w:pStyle w:val="a3"/>
+        <w:numPr>
+          <w:ilvl w:val="0"/>
+          <w:numId w:val="2"/>
+        </w:numPr>
+        <w:rPr>
+          <w:rFonts w:ascii="Times New Roman" w:hAnsi="Times New Roman" w:cs="Times New Roman"/>
+          <w:sz w:val="28"/>
+          <w:szCs w:val="28"/>
+          <w:lang w:val="en-US"/>
+        </w:rPr>
+      </w:pPr>
+      <w:r>
+        <w:rPr>
+          <w:rFonts w:ascii="Times New Roman" w:hAnsi="Times New Roman" w:cs="Times New Roman"/>
+          <w:sz w:val="28"/>
+          <w:szCs w:val="28"/>
+          <w:lang w:val="en-US"/>
+        </w:rPr>
+        <w:t xml:space="preserve">More </w:t>
+      </w:r>
+      <w:r>
+        <w:rPr>
+          <w:rFonts w:ascii="Times New Roman" w:hAnsi="Times New Roman" w:cs="Times New Roman"/>
+          <w:sz w:val="28"/>
+          <w:szCs w:val="28"/>
+          <w:lang w:val="en-US"/>
+        </w:rPr>
+        <w:br/>
+      </w:r>
+      <w:r>
+        <w:rPr>
+          <w:rFonts w:ascii="Times New Roman" w:hAnsi="Times New Roman" w:cs="Times New Roman"/>
+          <w:sz w:val="28"/>
+          <w:szCs w:val="28"/>
+          <w:lang w:val="en-US"/>
+        </w:rPr>
+        <w:drawing>
+          <wp:inline distT="0" distB="0" distL="0" distR="0" wp14:anchorId="1BB239BA" wp14:editId="0D5DC5A6">
+            <wp:extent cx="5271715" cy="2998017"/>
+            <wp:effectExtent l="0" t="0" r="5715" b="0"/>
+            <wp:docPr id="18" name="Рисунок 18"/>
+            <wp:cNvGraphicFramePr>
+              <a:graphicFrameLocks xmlns:a="http://schemas.openxmlformats.org/drawingml/2006/main" noChangeAspect="1"/>
+            </wp:cNvGraphicFramePr>
+            <a:graphic xmlns:a="http://schemas.openxmlformats.org/drawingml/2006/main">
+              <a:graphicData uri="http://schemas.openxmlformats.org/drawingml/2006/picture">
+                <pic:pic xmlns:pic="http://schemas.openxmlformats.org/drawingml/2006/picture">
+                  <pic:nvPicPr>
+                    <pic:cNvPr id="1" name=""/>
+                    <pic:cNvPicPr/>
+                  </pic:nvPicPr>
+                  <pic:blipFill>
+                    <a:blip r:embed="rId22"/>
+                    <a:stretch>
+                      <a:fillRect/>
+                    </a:stretch>
+                  </pic:blipFill>
+                  <pic:spPr>
+                    <a:xfrm>
+                      <a:off x="0" y="0"/>
+                      <a:ext cx="5280851" cy="3003213"/>
+                    </a:xfrm>
+                    <a:prstGeom prst="rect">
+                      <a:avLst/>
+                    </a:prstGeom>
+                  </pic:spPr>
+                </pic:pic>
+              </a:graphicData>
+            </a:graphic>
+          </wp:inline>
+        </w:drawing>
+      </w:r>
+    </w:p>
+    <w:p>
+      <w:pPr>
+        <w:rPr>
+          <w:rFonts w:ascii="Times New Roman" w:hAnsi="Times New Roman" w:cs="Times New Roman"/>
+          <w:sz w:val="28"/>
+          <w:szCs w:val="28"/>
+        </w:rPr>
+      </w:pPr>
+    </w:p>
+    <w:p>
+      <w:pPr>
+        <w:pStyle w:val="a3"/>
+        <w:numPr>
+          <w:ilvl w:val="0"/>
+          <w:numId w:val="2"/>
+        </w:numPr>
+        <w:rPr>
+          <w:rFonts w:ascii="Times New Roman" w:hAnsi="Times New Roman" w:cs="Times New Roman"/>
+          <w:sz w:val="28"/>
+          <w:szCs w:val="28"/>
+          <w:lang w:val="en-US"/>
+        </w:rPr>
+      </w:pPr>
+      <w:r>
+        <w:rPr>
+          <w:rFonts w:ascii="Times New Roman" w:hAnsi="Times New Roman" w:cs="Times New Roman"/>
+          <w:sz w:val="28"/>
+          <w:szCs w:val="28"/>
+          <w:lang w:val="en-US"/>
+        </w:rPr>
+        <w:t xml:space="preserve">Ren </w:t>
+      </w:r>
+      <w:r>
+        <w:rPr>
+          <w:rFonts w:ascii="Times New Roman" w:hAnsi="Times New Roman" w:cs="Times New Roman"/>
+          <w:sz w:val="28"/>
+          <w:szCs w:val="28"/>
+          <w:lang w:val="en-US"/>
+        </w:rPr>
+        <w:br/>
+      </w:r>
+      <w:r>
+        <w:rPr>
+          <w:rFonts w:ascii="Times New Roman" w:hAnsi="Times New Roman" w:cs="Times New Roman"/>
+          <w:sz w:val="28"/>
+          <w:szCs w:val="28"/>
+          <w:lang w:val="en-US"/>
+        </w:rPr>
+        <w:drawing>
+          <wp:inline distT="0" distB="0" distL="0" distR="0" wp14:anchorId="2485130F" wp14:editId="0A1F9A24">
+            <wp:extent cx="5756744" cy="223867"/>
+            <wp:effectExtent l="0" t="0" r="0" b="5080"/>
+            <wp:docPr id="19" name="Рисунок 19"/>
+            <wp:cNvGraphicFramePr>
+              <a:graphicFrameLocks xmlns:a="http://schemas.openxmlformats.org/drawingml/2006/main" noChangeAspect="1"/>
+            </wp:cNvGraphicFramePr>
+            <a:graphic xmlns:a="http://schemas.openxmlformats.org/drawingml/2006/main">
+              <a:graphicData uri="http://schemas.openxmlformats.org/drawingml/2006/picture">
+                <pic:pic xmlns:pic="http://schemas.openxmlformats.org/drawingml/2006/picture">
+                  <pic:nvPicPr>
+                    <pic:cNvPr id="1" name=""/>
+                    <pic:cNvPicPr/>
+                  </pic:nvPicPr>
+                  <pic:blipFill>
+                    <a:blip r:embed="rId23"/>
+                    <a:stretch>
+                      <a:fillRect/>
+                    </a:stretch>
+                  </pic:blipFill>
+                  <pic:spPr>
+                    <a:xfrm>
+                      <a:off x="0" y="0"/>
+                      <a:ext cx="5851805" cy="227564"/>
+                    </a:xfrm>
+                    <a:prstGeom prst="rect">
+                      <a:avLst/>
+                    </a:prstGeom>
+                  </pic:spPr>
+                </pic:pic>
+              </a:graphicData>
+            </a:graphic>
+          </wp:inline>
+        </w:drawing>
+      </w:r>
+    </w:p>
+    <w:p>
+      <w:pPr>
+        <w:rPr>
+          <w:rFonts w:ascii="Times New Roman" w:hAnsi="Times New Roman" w:cs="Times New Roman"/>
+          <w:sz w:val="28"/>
+          <w:szCs w:val="28"/>
+        </w:rPr>
+      </w:pPr>
+      <w:r>
+        <w:rPr>
+          <w:rFonts w:ascii="Times New Roman" w:hAnsi="Times New Roman" w:cs="Times New Roman"/>
+          <w:sz w:val="28"/>
+          <w:szCs w:val="28"/>
+        </w:rPr>
+        <w:drawing>
+          <wp:inline distT="0" distB="0" distL="0" distR="0" wp14:anchorId="0E1F90E7" wp14:editId="08A90C0E">
+            <wp:extent cx="5483005" cy="976535"/>
+            <wp:effectExtent l="0" t="0" r="3810" b="0"/>
+            <wp:docPr id="20" name="Рисунок 20"/>
+            <wp:cNvGraphicFramePr>
+              <a:graphicFrameLocks xmlns:a="http://schemas.openxmlformats.org/drawingml/2006/main" noChangeAspect="1"/>
+            </wp:cNvGraphicFramePr>
+            <a:graphic xmlns:a="http://schemas.openxmlformats.org/drawingml/2006/main">
+              <a:graphicData uri="http://schemas.openxmlformats.org/drawingml/2006/picture">
+                <pic:pic xmlns:pic="http://schemas.openxmlformats.org/drawingml/2006/picture">
+                  <pic:nvPicPr>
+                    <pic:cNvPr id="1" name=""/>
+                    <pic:cNvPicPr/>
+                  </pic:nvPicPr>
+                  <pic:blipFill>
+                    <a:blip r:embed="rId24"/>
+                    <a:stretch>
+                      <a:fillRect/>
+                    </a:stretch>
+                  </pic:blipFill>
+                  <pic:spPr>
+                    <a:xfrm>
+                      <a:off x="0" y="0"/>
+                      <a:ext cx="5515409" cy="982306"/>
+                    </a:xfrm>
+                    <a:prstGeom prst="rect">
+                      <a:avLst/>
+                    </a:prstGeom>
+                  </pic:spPr>
+                </pic:pic>
+              </a:graphicData>
+            </a:graphic>
+          </wp:inline>
+        </w:drawing>
+      </w:r>
+    </w:p>
+    <w:p>
+      <w:pPr>
+        <w:rPr>
+          <w:rFonts w:ascii="Times New Roman" w:hAnsi="Times New Roman" w:cs="Times New Roman"/>
+          <w:sz w:val="28"/>
+          <w:szCs w:val="28"/>
+        </w:rPr>
+      </w:pPr>
+    </w:p>
+    <w:p>
+      <w:pPr>
+        <w:rPr>
+          <w:rFonts w:ascii="Times New Roman" w:hAnsi="Times New Roman" w:cs="Times New Roman"/>
+          <w:sz w:val="28"/>
+          <w:szCs w:val="28"/>
+        </w:rPr>
+      </w:pPr>
+    </w:p>
+    <w:p>
+      <w:pPr>
+        <w:rPr>
+          <w:rFonts w:ascii="Times New Roman" w:hAnsi="Times New Roman" w:cs="Times New Roman"/>
+          <w:sz w:val="28"/>
+          <w:szCs w:val="28"/>
+        </w:rPr>
+      </w:pPr>
+    </w:p>
+    <w:p>
+      <w:pPr>
+        <w:rPr>
+          <w:rFonts w:ascii="Times New Roman" w:hAnsi="Times New Roman" w:cs="Times New Roman"/>
+          <w:sz w:val="28"/>
+          <w:szCs w:val="28"/>
+        </w:rPr>
+      </w:pPr>
+    </w:p>
+    <w:p>
+      <w:pPr>
+        <w:rPr>
+          <w:rFonts w:ascii="Times New Roman" w:hAnsi="Times New Roman" w:cs="Times New Roman"/>
+          <w:sz w:val="28"/>
+          <w:szCs w:val="28"/>
+        </w:rPr>
+      </w:pPr>
+    </w:p>
+    <w:p>
+      <w:pPr>
+        <w:rPr>
+          <w:rFonts w:ascii="Times New Roman" w:hAnsi="Times New Roman" w:cs="Times New Roman"/>
+          <w:sz w:val="28"/>
+          <w:szCs w:val="28"/>
+        </w:rPr>
+      </w:pPr>
+    </w:p>
+    <w:p>
+      <w:pPr>
+        <w:rPr>
+          <w:rFonts w:ascii="Times New Roman" w:hAnsi="Times New Roman" w:cs="Times New Roman"/>
+          <w:sz w:val="28"/>
+          <w:szCs w:val="28"/>
+        </w:rPr>
+      </w:pPr>
+      <w:r>
+        <w:rPr>
+          <w:rFonts w:ascii="Times New Roman" w:hAnsi="Times New Roman" w:cs="Times New Roman"/>
+          <w:sz w:val="28"/>
+          <w:szCs w:val="28"/>
+        </w:rPr>
+        <w:t>Программа, которая сравнивает заданную строку в файлах и показывает, есть ли эта строка:</w:t>
+      </w:r>
+      <w:r>
+        <w:rPr>
+          <w:rFonts w:ascii="Times New Roman" w:hAnsi="Times New Roman" w:cs="Times New Roman"/>
+          <w:sz w:val="28"/>
+          <w:szCs w:val="28"/>
+        </w:rPr>
+        <w:br/>
+      </w:r>
+    </w:p>
+    <w:p>
+      <w:pPr>
+        <w:rPr>
+          <w:rFonts w:cstheme="minorHAnsi"/>
+          <w:b/>
+          <w:bCs/>
+          <w:sz w:val="28"/>
+          <w:szCs w:val="28"/>
+          <w:lang w:val="en-US"/>
+        </w:rPr>
+      </w:pPr>
+      <w:r>
+        <w:rPr>
+          <w:rFonts w:cstheme="minorHAnsi"/>
+          <w:b/>
+          <w:bCs/>
+          <w:sz w:val="28"/>
+          <w:szCs w:val="28"/>
+          <w:lang w:val="en-US"/>
+        </w:rPr>
+        <w:t>@ECHO OFF</w:t>
+      </w:r>
+    </w:p>
+    <w:p>
+      <w:pPr>
+        <w:rPr>
+          <w:rFonts w:cstheme="minorHAnsi"/>
+          <w:b/>
+          <w:bCs/>
+          <w:sz w:val="28"/>
+          <w:szCs w:val="28"/>
+          <w:lang w:val="en-US"/>
+        </w:rPr>
+      </w:pPr>
+      <w:r>
+        <w:rPr>
+          <w:rFonts w:cstheme="minorHAnsi"/>
+          <w:b/>
+          <w:bCs/>
+          <w:sz w:val="28"/>
+          <w:szCs w:val="28"/>
+          <w:lang w:val="en-US"/>
+        </w:rPr>
+        <w:t>SETLOCAL EnableDelayedExpansion</w:t>
+      </w:r>
+    </w:p>
+    <w:p>
+      <w:pPr>
+        <w:rPr>
+          <w:rFonts w:cstheme="minorHAnsi"/>
+          <w:b/>
+          <w:bCs/>
+          <w:sz w:val="28"/>
+          <w:szCs w:val="28"/>
+          <w:lang w:val="en-US"/>
+        </w:rPr>
+      </w:pPr>
+      <w:r>
+        <w:rPr>
+          <w:rFonts w:cstheme="minorHAnsi"/>
+          <w:b/>
+          <w:bCs/>
+          <w:sz w:val="28"/>
+          <w:szCs w:val="28"/>
+          <w:lang w:val="en-US"/>
+        </w:rPr>
+        <w:t>set /p str =</w:t>
+      </w:r>
+    </w:p>
+    <w:p>
+      <w:pPr>
+        <w:rPr>
+          <w:rFonts w:cstheme="minorHAnsi"/>
+          <w:b/>
+          <w:bCs/>
+          <w:sz w:val="28"/>
+          <w:szCs w:val="28"/>
+          <w:lang w:val="en-US"/>
+        </w:rPr>
+      </w:pPr>
+      <w:r>
+        <w:rPr>
+          <w:rFonts w:cstheme="minorHAnsi"/>
+          <w:b/>
+          <w:bCs/>
+          <w:sz w:val="28"/>
+          <w:szCs w:val="28"/>
+          <w:lang w:val="en-US"/>
+        </w:rPr>
+        <w:t>set /p type =</w:t>
+      </w:r>
+    </w:p>
+    <w:p>
+      <w:pPr>
+        <w:rPr>
+          <w:rFonts w:cstheme="minorHAnsi"/>
+          <w:b/>
+          <w:bCs/>
+          <w:sz w:val="28"/>
+          <w:szCs w:val="28"/>
+          <w:lang w:val="en-US"/>
+        </w:rPr>
+      </w:pPr>
+      <w:r>
+        <w:rPr>
+          <w:rFonts w:cstheme="minorHAnsi"/>
+          <w:b/>
+          <w:bCs/>
+          <w:sz w:val="28"/>
+          <w:szCs w:val="28"/>
+          <w:lang w:val="en-US"/>
+        </w:rPr>
+        <w:t>FOR %%G in (*.%type %) DO (</w:t>
+      </w:r>
+    </w:p>
+    <w:p>
+      <w:pPr>
+        <w:rPr>
+          <w:rFonts w:cstheme="minorHAnsi"/>
+          <w:b/>
+          <w:bCs/>
+          <w:sz w:val="28"/>
+          <w:szCs w:val="28"/>
+          <w:lang w:val="en-US"/>
+        </w:rPr>
+      </w:pPr>
+      <w:r>
+        <w:rPr>
+          <w:rFonts w:cstheme="minorHAnsi"/>
+          <w:b/>
+          <w:bCs/>
+          <w:sz w:val="28"/>
+          <w:szCs w:val="28"/>
+          <w:lang w:val="en-US"/>
+        </w:rPr>
+        <w:tab/>
+        <w:t>rem -----------------------</w:t>
+      </w:r>
+    </w:p>
+    <w:p>
+      <w:pPr>
+        <w:rPr>
+          <w:rFonts w:cstheme="minorHAnsi"/>
+          <w:b/>
+          <w:bCs/>
+          <w:sz w:val="28"/>
+          <w:szCs w:val="28"/>
+          <w:lang w:val="en-US"/>
+        </w:rPr>
+      </w:pPr>
+      <w:r>
+        <w:rPr>
+          <w:rFonts w:cstheme="minorHAnsi"/>
+          <w:b/>
+          <w:bCs/>
+          <w:sz w:val="28"/>
+          <w:szCs w:val="28"/>
+          <w:lang w:val="en-US"/>
+        </w:rPr>
+        <w:tab/>
+        <w:t>findstr %str % %%G</w:t>
+      </w:r>
+    </w:p>
+    <w:p>
+      <w:pPr>
+        <w:rPr>
+          <w:rFonts w:cstheme="minorHAnsi"/>
+          <w:b/>
+          <w:bCs/>
+          <w:sz w:val="28"/>
+          <w:szCs w:val="28"/>
+          <w:lang w:val="en-US"/>
+        </w:rPr>
+      </w:pPr>
+      <w:r>
+        <w:rPr>
+          <w:rFonts w:cstheme="minorHAnsi"/>
+          <w:b/>
+          <w:bCs/>
+          <w:sz w:val="28"/>
+          <w:szCs w:val="28"/>
+          <w:lang w:val="en-US"/>
+        </w:rPr>
+        <w:tab/>
+        <w:t>IF !ERRORLEVEL! EQU 0 (</w:t>
+      </w:r>
+    </w:p>
+    <w:p>
+      <w:pPr>
+        <w:rPr>
+          <w:rFonts w:cstheme="minorHAnsi"/>
+          <w:b/>
+          <w:bCs/>
+          <w:sz w:val="28"/>
+          <w:szCs w:val="28"/>
+          <w:lang w:val="en-US"/>
+        </w:rPr>
+      </w:pPr>
+      <w:r>
+        <w:rPr>
+          <w:rFonts w:cstheme="minorHAnsi"/>
+          <w:b/>
+          <w:bCs/>
+          <w:sz w:val="28"/>
+          <w:szCs w:val="28"/>
+          <w:lang w:val="en-US"/>
+        </w:rPr>
+        <w:tab/>
+      </w:r>
+      <w:r>
+        <w:rPr>
+          <w:rFonts w:cstheme="minorHAnsi"/>
+          <w:b/>
+          <w:bCs/>
+          <w:sz w:val="28"/>
+          <w:szCs w:val="28"/>
+          <w:lang w:val="en-US"/>
+        </w:rPr>
+        <w:tab/>
+        <w:t>echo in file %%G find string %str %</w:t>
+      </w:r>
+    </w:p>
+    <w:p>
+      <w:pPr>
+        <w:rPr>
+          <w:rFonts w:cstheme="minorHAnsi"/>
+          <w:b/>
+          <w:bCs/>
+          <w:sz w:val="28"/>
+          <w:szCs w:val="28"/>
+          <w:lang w:val="en-US"/>
+        </w:rPr>
+      </w:pPr>
+      <w:r>
+        <w:rPr>
+          <w:rFonts w:cstheme="minorHAnsi"/>
+          <w:b/>
+          <w:bCs/>
+          <w:sz w:val="28"/>
+          <w:szCs w:val="28"/>
+          <w:lang w:val="en-US"/>
+        </w:rPr>
+        <w:tab/>
+        <w:t>) ELSE (</w:t>
+      </w:r>
+    </w:p>
+    <w:p>
+      <w:pPr>
+        <w:rPr>
+          <w:rFonts w:cstheme="minorHAnsi"/>
+          <w:b/>
+          <w:bCs/>
+          <w:sz w:val="28"/>
+          <w:szCs w:val="28"/>
+          <w:lang w:val="en-US"/>
+        </w:rPr>
+      </w:pPr>
+      <w:r>
+        <w:rPr>
+          <w:rFonts w:cstheme="minorHAnsi"/>
+          <w:b/>
+          <w:bCs/>
+          <w:sz w:val="28"/>
+          <w:szCs w:val="28"/>
+          <w:lang w:val="en-US"/>
+        </w:rPr>
+        <w:tab/>
+      </w:r>
+      <w:r>
+        <w:rPr>
+          <w:rFonts w:cstheme="minorHAnsi"/>
+          <w:b/>
+          <w:bCs/>
+          <w:sz w:val="28"/>
+          <w:szCs w:val="28"/>
+          <w:lang w:val="en-US"/>
+        </w:rPr>
+        <w:tab/>
+        <w:t>echo in %%G not find %str %</w:t>
+      </w:r>
+    </w:p>
+    <w:p>
+      <w:pPr>
+        <w:rPr>
+          <w:rFonts w:cstheme="minorHAnsi"/>
+          <w:b/>
+          <w:bCs/>
+          <w:sz w:val="28"/>
+          <w:szCs w:val="28"/>
+          <w:lang w:val="en-US"/>
+        </w:rPr>
+      </w:pPr>
+      <w:r>
+        <w:rPr>
+          <w:rFonts w:cstheme="minorHAnsi"/>
+          <w:b/>
+          <w:bCs/>
+          <w:sz w:val="28"/>
+          <w:szCs w:val="28"/>
+          <w:lang w:val="en-US"/>
+        </w:rPr>
+        <w:tab/>
+        <w:t>)</w:t>
+      </w:r>
+    </w:p>
+    <w:p>
+      <w:pPr>
+        <w:rPr>
+          <w:rFonts w:cstheme="minorHAnsi"/>
+          <w:b/>
+          <w:bCs/>
+          <w:sz w:val="28"/>
+          <w:szCs w:val="28"/>
+          <w:lang w:val="en-US"/>
+        </w:rPr>
+      </w:pPr>
+      <w:r>
+        <w:rPr>
+          <w:rFonts w:cstheme="minorHAnsi"/>
+          <w:b/>
+          <w:bCs/>
+          <w:sz w:val="28"/>
+          <w:szCs w:val="28"/>
+          <w:lang w:val="en-US"/>
+        </w:rPr>
+        <w:tab/>
+        <w:t>rem -------------------------</w:t>
+      </w:r>
+    </w:p>
+    <w:p>
+      <w:pPr>
+        <w:rPr>
+          <w:rFonts w:cstheme="minorHAnsi"/>
+          <w:b/>
+          <w:bCs/>
+          <w:sz w:val="28"/>
+          <w:szCs w:val="28"/>
+          <w:lang w:val="en-US"/>
+        </w:rPr>
+      </w:pPr>
+      <w:r>
+        <w:rPr>
+          <w:rFonts w:cstheme="minorHAnsi"/>
+          <w:b/>
+          <w:bCs/>
+          <w:sz w:val="28"/>
+          <w:szCs w:val="28"/>
+          <w:lang w:val="en-US"/>
+        </w:rPr>
+        <w:t>)</w:t>
+      </w:r>
+    </w:p>
+    <w:p>
+      <w:pPr>
+        <w:rPr>
+          <w:rFonts w:cstheme="minorHAnsi"/>
+          <w:b/>
+          <w:bCs/>
+          <w:sz w:val="28"/>
+          <w:szCs w:val="28"/>
+          <w:lang w:val="en-US"/>
+        </w:rPr>
+      </w:pPr>
+      <w:r>
+        <w:rPr>
+          <w:rFonts w:cstheme="minorHAnsi"/>
+          <w:b/>
+          <w:bCs/>
+          <w:sz w:val="28"/>
+          <w:szCs w:val="28"/>
+          <w:lang w:val="en-US"/>
+        </w:rPr>
+        <w:t>rem PAUSE</w:t>
+      </w:r>
+    </w:p>
+    <w:p>
+      <w:pPr>
+        <w:rPr>
+          <w:rFonts w:cstheme="minorHAnsi"/>
+          <w:b/>
+          <w:bCs/>
+          <w:sz w:val="28"/>
+          <w:szCs w:val="28"/>
+          <w:lang w:val="en-US"/>
+        </w:rPr>
+      </w:pPr>
+    </w:p>
+    <w:p>
+      <w:pPr>
+        <w:rPr>
+          <w:rFonts w:ascii="Times New Roman" w:hAnsi="Times New Roman" w:cs="Times New Roman"/>
+          <w:sz w:val="28"/>
+          <w:szCs w:val="28"/>
+          <w:lang w:val="en-US"/>
+        </w:rPr>
+      </w:pPr>
+    </w:p>
+    <w:p>
+      <w:pPr>
+        <w:rPr>
+          <w:rFonts w:ascii="Times New Roman" w:hAnsi="Times New Roman" w:cs="Times New Roman"/>
+          <w:sz w:val="28"/>
+          <w:szCs w:val="28"/>
+          <w:lang w:val="en-US"/>
+        </w:rPr>
+      </w:pPr>
+      <w:r>
+        <w:rPr>
+          <w:rFonts w:ascii="Times New Roman" w:hAnsi="Times New Roman" w:cs="Times New Roman"/>
+          <w:sz w:val="28"/>
+          <w:szCs w:val="28"/>
+          <w:lang w:val="en-US"/>
+        </w:rPr>
+        <w:drawing>
+          <wp:inline distT="0" distB="0" distL="0" distR="0" wp14:anchorId="2051BCD8" wp14:editId="2BD9B579">
+            <wp:extent cx="5661328" cy="2713696"/>
+            <wp:effectExtent l="0" t="0" r="0" b="0"/>
+            <wp:docPr id="21" name="Рисунок 21"/>
+            <wp:cNvGraphicFramePr>
+              <a:graphicFrameLocks xmlns:a="http://schemas.openxmlformats.org/drawingml/2006/main" noChangeAspect="1"/>
+            </wp:cNvGraphicFramePr>
+            <a:graphic xmlns:a="http://schemas.openxmlformats.org/drawingml/2006/main">
+              <a:graphicData uri="http://schemas.openxmlformats.org/drawingml/2006/picture">
+                <pic:pic xmlns:pic="http://schemas.openxmlformats.org/drawingml/2006/picture">
+                  <pic:nvPicPr>
+                    <pic:cNvPr id="1" name=""/>
+                    <pic:cNvPicPr/>
+                  </pic:nvPicPr>
+                  <pic:blipFill rotWithShape="1">
+                    <a:blip r:embed="rId25"/>
+                    <a:srcRect r="25116" b="36883"/>
+                    <a:stretch/>
+                  </pic:blipFill>
+                  <pic:spPr bwMode="auto">
+                    <a:xfrm>
+                      <a:off x="0" y="0"/>
+                      <a:ext cx="5680507" cy="2722889"/>
+                    </a:xfrm>
+                    <a:prstGeom prst="rect">
+                      <a:avLst/>
+                    </a:prstGeom>
+                    <a:ln>
+                      <a:noFill/>
+                    </a:ln>
+                    <a:extLst>
+                      <a:ext uri="{53640926-AAD7-44D8-BBD7-CCE9431645EC}">
+                        <a14:shadowObscured xmlns:a14="http://schemas.microsoft.com/office/drawing/2010/main"/>
+                      </a:ext>
+                    </a:extLst>
+                  </pic:spPr>
+                </pic:pic>
+              </a:graphicData>
+            </a:graphic>
+          </wp:inline>
+        </w:drawing>
+      </w:r>
+    </w:p>
+    <w:p>
+      <w:pPr>
+        <w:rPr>
+          <w:rFonts w:ascii="Times New Roman" w:hAnsi="Times New Roman" w:cs="Times New Roman"/>
+          <w:sz w:val="28"/>
+          <w:szCs w:val="28"/>
+        </w:rPr>
+      </w:pPr>
+      <w:r>
+        <w:rPr>
+          <w:rFonts w:ascii="Times New Roman" w:hAnsi="Times New Roman" w:cs="Times New Roman"/>
+          <w:b/>
+          <w:bCs/>
+          <w:sz w:val="28"/>
+          <w:szCs w:val="28"/>
+        </w:rPr>
+        <w:lastRenderedPageBreak/>
+        <w:t>Вывод</w:t>
+      </w:r>
+      <w:r>
+        <w:rPr>
+          <w:rFonts w:ascii="Times New Roman" w:hAnsi="Times New Roman" w:cs="Times New Roman"/>
+          <w:b/>
+          <w:bCs/>
+          <w:sz w:val="28"/>
+          <w:szCs w:val="28"/>
+        </w:rPr>
+        <w:t>:</w:t>
+      </w:r>
+      <w:r>
+        <w:rPr>
+          <w:rFonts w:ascii="Times New Roman" w:hAnsi="Times New Roman" w:cs="Times New Roman"/>
+          <w:sz w:val="28"/>
+          <w:szCs w:val="28"/>
+        </w:rPr>
+        <w:t xml:space="preserve"> ознакомились</w:t>
+      </w:r>
+      <w:r>
+        <w:rPr>
+          <w:rFonts w:ascii="Times New Roman" w:hAnsi="Times New Roman" w:cs="Times New Roman"/>
+          <w:sz w:val="28"/>
+          <w:szCs w:val="28"/>
+        </w:rPr>
+        <w:t xml:space="preserve"> с базовыми командами консоли </w:t>
+      </w:r>
+      <w:r>
+        <w:rPr>
+          <w:rFonts w:ascii="Times New Roman" w:hAnsi="Times New Roman" w:cs="Times New Roman"/>
+          <w:sz w:val="28"/>
+          <w:szCs w:val="28"/>
+          <w:lang w:val="en-US"/>
+        </w:rPr>
+        <w:t>windows</w:t>
+      </w:r>
+      <w:r>
+        <w:rPr>
+          <w:rFonts w:ascii="Times New Roman" w:hAnsi="Times New Roman" w:cs="Times New Roman"/>
+          <w:sz w:val="28"/>
+          <w:szCs w:val="28"/>
+        </w:rPr>
+        <w:t>.</w:t>
+      </w:r>
+      <w:r>
+        <w:rPr>
+          <w:rFonts w:ascii="Times New Roman" w:hAnsi="Times New Roman" w:cs="Times New Roman"/>
+          <w:sz w:val="28"/>
+          <w:szCs w:val="28"/>
+        </w:rPr>
+        <w:t xml:space="preserve"> </w:t>
+      </w:r>
+      <w:r>
+        <w:rPr>
+          <w:rFonts w:ascii="Times New Roman" w:hAnsi="Times New Roman" w:cs="Times New Roman"/>
+          <w:sz w:val="28"/>
+          <w:szCs w:val="28"/>
+        </w:rPr>
+        <w:t>Изучили атрибуты к ба</w:t>
+      </w:r>
+      <w:r>
+        <w:rPr>
+          <w:rFonts w:ascii="Times New Roman" w:hAnsi="Times New Roman" w:cs="Times New Roman"/>
+          <w:sz w:val="28"/>
+          <w:szCs w:val="28"/>
+        </w:rPr>
+        <w:t>зовым командам</w:t>
+      </w:r>
+      <w:r>
+        <w:rPr>
+          <w:rFonts w:ascii="Times New Roman" w:hAnsi="Times New Roman" w:cs="Times New Roman"/>
+          <w:sz w:val="28"/>
+          <w:szCs w:val="28"/>
+        </w:rPr>
+        <w:t>.</w:t>
+      </w:r>
+      <w:r>
+        <w:rPr>
+          <w:rFonts w:ascii="Times New Roman" w:hAnsi="Times New Roman" w:cs="Times New Roman"/>
+          <w:sz w:val="28"/>
+          <w:szCs w:val="28"/>
+        </w:rPr>
+        <w:t xml:space="preserve"> Практиковались в написании легких программ в </w:t>
+      </w:r>
+      <w:r>
+        <w:rPr>
+          <w:rFonts w:ascii="Times New Roman" w:hAnsi="Times New Roman" w:cs="Times New Roman"/>
+          <w:sz w:val="28"/>
+          <w:szCs w:val="28"/>
+          <w:lang w:val="en-US"/>
+        </w:rPr>
+        <w:t xml:space="preserve">bar </w:t>
+      </w:r>
+      <w:r>
+        <w:rPr>
+          <w:rFonts w:ascii="Times New Roman" w:hAnsi="Times New Roman" w:cs="Times New Roman"/>
+          <w:sz w:val="28"/>
+          <w:szCs w:val="28"/>
+        </w:rPr>
+        <w:t>файле.</w:t>
+      </w:r>
     </w:p>
     <w:p>
       <w:pPr>

</xml_diff>